<commit_message>
Overall Goal for the man
</commit_message>
<xml_diff>
--- a/ProblemSolving/Ceres_Joshua_ProblemSolving.docx
+++ b/ProblemSolving/Ceres_Joshua_ProblemSolving.docx
@@ -107,6 +107,14 @@
           <w:szCs w:val="24"/>
         </w:rPr>
         <w:t>The man needs to transport all three (parrot, cat, seed) to the other side of the river but he can only take one at a time. If would put the parrot on my shoulder strap the seed to my back and put the cat in the spot that only has room for one more.</w:t>
+      </w:r>
+      <w:r>
+        <w:rPr>
+          <w:rFonts w:ascii="Times New Roman" w:hAnsi="Times New Roman"/>
+          <w:sz w:val="24"/>
+          <w:szCs w:val="24"/>
+        </w:rPr>
+        <w:t xml:space="preserve"> The man’s goal is to get everything to the other side of the river</w:t>
       </w:r>
       <w:bookmarkStart w:id="0" w:name="_GoBack"/>
       <w:bookmarkEnd w:id="0"/>

</xml_diff>

<commit_message>
Constraints for the problem
</commit_message>
<xml_diff>
--- a/ProblemSolving/Ceres_Joshua_ProblemSolving.docx
+++ b/ProblemSolving/Ceres_Joshua_ProblemSolving.docx
@@ -89,35 +89,43 @@
         </w:rPr>
         <w:t xml:space="preserve">A man finds himself on a riverbank with a cat, a parrot and a bag of seed. He needs to transport all three to the other side of the river in his boat. However, the boat has room for only the man himself and one other item (either the cat, parrot or seed). In his absence, the cat could eat the parrot, and the parrot would eat the bag of seed. Show how he can get all the passengers to the other side, without leaving the wrong ones alone together. </w:t>
       </w:r>
-    </w:p>
-    <w:p>
-      <w:pPr>
-        <w:pStyle w:val="NormalWeb"/>
-        <w:spacing w:line="480" w:lineRule="auto"/>
-        <w:rPr>
-          <w:rFonts w:ascii="Times New Roman" w:hAnsi="Times New Roman"/>
-          <w:sz w:val="24"/>
-          <w:szCs w:val="24"/>
-        </w:rPr>
-      </w:pPr>
-      <w:r>
-        <w:rPr>
-          <w:rFonts w:ascii="Times New Roman" w:hAnsi="Times New Roman"/>
-          <w:sz w:val="24"/>
-          <w:szCs w:val="24"/>
-        </w:rPr>
-        <w:t>The man needs to transport all three (parrot, cat, seed) to the other side of the river but he can only take one at a time. If would put the parrot on my shoulder strap the seed to my back and put the cat in the spot that only has room for one more.</w:t>
-      </w:r>
-      <w:r>
-        <w:rPr>
-          <w:rFonts w:ascii="Times New Roman" w:hAnsi="Times New Roman"/>
-          <w:sz w:val="24"/>
-          <w:szCs w:val="24"/>
-        </w:rPr>
-        <w:t xml:space="preserve"> The man’s goal is to get everything to the other side of the river</w:t>
+      <w:r>
+        <w:rPr>
+          <w:rFonts w:ascii="Times New Roman" w:hAnsi="Times New Roman"/>
+          <w:sz w:val="24"/>
+          <w:szCs w:val="24"/>
+        </w:rPr>
+        <w:t xml:space="preserve"> The man only has room for one animal or bag of seed.</w:t>
       </w:r>
       <w:bookmarkStart w:id="0" w:name="_GoBack"/>
       <w:bookmarkEnd w:id="0"/>
+    </w:p>
+    <w:p>
+      <w:pPr>
+        <w:pStyle w:val="NormalWeb"/>
+        <w:spacing w:line="480" w:lineRule="auto"/>
+        <w:rPr>
+          <w:rFonts w:ascii="Times New Roman" w:hAnsi="Times New Roman"/>
+          <w:sz w:val="24"/>
+          <w:szCs w:val="24"/>
+        </w:rPr>
+      </w:pPr>
+      <w:r>
+        <w:rPr>
+          <w:rFonts w:ascii="Times New Roman" w:hAnsi="Times New Roman"/>
+          <w:sz w:val="24"/>
+          <w:szCs w:val="24"/>
+        </w:rPr>
+        <w:t>The man needs to transport all three (parrot, cat, seed) to the other side of the river but he can only take one at a time. If would put the parrot on my shoulder strap the seed to my back and put the cat in the spot that only has room for one more.</w:t>
+      </w:r>
+      <w:r>
+        <w:rPr>
+          <w:rFonts w:ascii="Times New Roman" w:hAnsi="Times New Roman"/>
+          <w:sz w:val="24"/>
+          <w:szCs w:val="24"/>
+        </w:rPr>
+        <w:t xml:space="preserve"> The man’s goal is to get everything to the other side of the river</w:t>
+      </w:r>
     </w:p>
     <w:p>
       <w:pPr>

</xml_diff>

<commit_message>
Subgoals for the trip across the river
</commit_message>
<xml_diff>
--- a/ProblemSolving/Ceres_Joshua_ProblemSolving.docx
+++ b/ProblemSolving/Ceres_Joshua_ProblemSolving.docx
@@ -95,7 +95,58 @@
           <w:sz w:val="24"/>
           <w:szCs w:val="24"/>
         </w:rPr>
-        <w:t xml:space="preserve"> The man only has room for one animal or bag of seed.</w:t>
+        <w:t xml:space="preserve"> </w:t>
+      </w:r>
+    </w:p>
+    <w:p>
+      <w:pPr>
+        <w:pStyle w:val="NormalWeb"/>
+        <w:spacing w:line="480" w:lineRule="auto"/>
+        <w:rPr>
+          <w:rFonts w:ascii="Times New Roman" w:hAnsi="Times New Roman"/>
+          <w:sz w:val="24"/>
+          <w:szCs w:val="24"/>
+        </w:rPr>
+      </w:pPr>
+      <w:r>
+        <w:rPr>
+          <w:rFonts w:ascii="Times New Roman" w:hAnsi="Times New Roman"/>
+          <w:sz w:val="24"/>
+          <w:szCs w:val="24"/>
+        </w:rPr>
+        <w:t>The man needs to transport all three (parrot, cat, seed) to the other side of the river but he can only take one at a time. If would put the parrot on my shoulder strap the seed to my back and put the cat in the spot that only has room for one more.</w:t>
+      </w:r>
+      <w:r>
+        <w:rPr>
+          <w:rFonts w:ascii="Times New Roman" w:hAnsi="Times New Roman"/>
+          <w:sz w:val="24"/>
+          <w:szCs w:val="24"/>
+        </w:rPr>
+        <w:t xml:space="preserve"> The man’s goal is to get everything to the other side of the river</w:t>
+      </w:r>
+      <w:r>
+        <w:rPr>
+          <w:rFonts w:ascii="Times New Roman" w:hAnsi="Times New Roman"/>
+          <w:sz w:val="24"/>
+          <w:szCs w:val="24"/>
+        </w:rPr>
+        <w:t xml:space="preserve">. </w:t>
+      </w:r>
+      <w:r>
+        <w:rPr>
+          <w:rFonts w:ascii="Times New Roman" w:hAnsi="Times New Roman"/>
+          <w:sz w:val="24"/>
+          <w:szCs w:val="24"/>
+        </w:rPr>
+        <w:t>The man only has room for one animal or bag of seed.</w:t>
+      </w:r>
+      <w:r>
+        <w:rPr>
+          <w:rFonts w:ascii="Times New Roman" w:hAnsi="Times New Roman"/>
+          <w:sz w:val="24"/>
+          <w:szCs w:val="24"/>
+        </w:rPr>
+        <w:t xml:space="preserve"> There are no sub goals, just one clear mission.</w:t>
       </w:r>
       <w:bookmarkStart w:id="0" w:name="_GoBack"/>
       <w:bookmarkEnd w:id="0"/>
@@ -110,22 +161,6 @@
           <w:szCs w:val="24"/>
         </w:rPr>
       </w:pPr>
-      <w:r>
-        <w:rPr>
-          <w:rFonts w:ascii="Times New Roman" w:hAnsi="Times New Roman"/>
-          <w:sz w:val="24"/>
-          <w:szCs w:val="24"/>
-        </w:rPr>
-        <w:t>The man needs to transport all three (parrot, cat, seed) to the other side of the river but he can only take one at a time. If would put the parrot on my shoulder strap the seed to my back and put the cat in the spot that only has room for one more.</w:t>
-      </w:r>
-      <w:r>
-        <w:rPr>
-          <w:rFonts w:ascii="Times New Roman" w:hAnsi="Times New Roman"/>
-          <w:sz w:val="24"/>
-          <w:szCs w:val="24"/>
-        </w:rPr>
-        <w:t xml:space="preserve"> The man’s goal is to get everything to the other side of the river</w:t>
-      </w:r>
     </w:p>
     <w:p>
       <w:pPr>
@@ -162,25 +197,16 @@
           <w:sz w:val="24"/>
           <w:szCs w:val="24"/>
         </w:rPr>
-        <w:t xml:space="preserve">There are 20 socks in a drawer: 5 pairs of black socks, 3 pairs of brown and 2 pairs of white. You select the socks in the dark and can check them only after a selection has been made. What is the smallest number of socks you need to select to guarantee getting the </w:t>
-      </w:r>
-      <w:proofErr w:type="gramStart"/>
-      <w:r>
-        <w:rPr>
-          <w:rFonts w:ascii="Times New Roman" w:hAnsi="Times New Roman"/>
-          <w:sz w:val="24"/>
-          <w:szCs w:val="24"/>
-        </w:rPr>
-        <w:t>following:</w:t>
-      </w:r>
-      <w:proofErr w:type="gramEnd"/>
-      <w:r>
-        <w:rPr>
-          <w:rFonts w:ascii="Times New Roman" w:hAnsi="Times New Roman"/>
-          <w:sz w:val="24"/>
-          <w:szCs w:val="24"/>
-        </w:rPr>
-        <w:t xml:space="preserve"> </w:t>
+        <w:t xml:space="preserve">There are 20 socks in a drawer: 5 pairs of black socks, 3 pairs of brown and 2 pairs of white. You select the socks in the dark and can check them only after a selection has been </w:t>
+      </w:r>
+      <w:r>
+        <w:rPr>
+          <w:rFonts w:ascii="Times New Roman" w:hAnsi="Times New Roman"/>
+          <w:sz w:val="24"/>
+          <w:szCs w:val="24"/>
+        </w:rPr>
+        <w:lastRenderedPageBreak/>
+        <w:t xml:space="preserve">made. What is the smallest number of socks you need to select to guarantee getting the following: </w:t>
       </w:r>
     </w:p>
     <w:p>
@@ -199,7 +225,6 @@
           <w:sz w:val="24"/>
           <w:szCs w:val="24"/>
         </w:rPr>
-        <w:lastRenderedPageBreak/>
         <w:t>a) At least one matching pair</w:t>
       </w:r>
       <w:r>

</xml_diff>

<commit_message>
Only one clear solution can be clear wit the information given.
</commit_message>
<xml_diff>
--- a/ProblemSolving/Ceres_Joshua_ProblemSolving.docx
+++ b/ProblemSolving/Ceres_Joshua_ProblemSolving.docx
@@ -164,6 +164,14 @@
         </w:rPr>
         <w:t xml:space="preserve"> The man can leave the cat with the seed for a possible solution.</w:t>
       </w:r>
+      <w:r>
+        <w:rPr>
+          <w:rFonts w:ascii="Times New Roman" w:hAnsi="Times New Roman"/>
+          <w:sz w:val="24"/>
+          <w:szCs w:val="24"/>
+        </w:rPr>
+        <w:t xml:space="preserve">  There is only one solution I can think of that requires taking one passenger. That is leaving the cat with the seed and taking the parrot across the river first.</w:t>
+      </w:r>
       <w:bookmarkStart w:id="0" w:name="_GoBack"/>
       <w:bookmarkEnd w:id="0"/>
     </w:p>
@@ -194,6 +202,7 @@
           <w:sz w:val="24"/>
           <w:szCs w:val="24"/>
         </w:rPr>
+        <w:lastRenderedPageBreak/>
         <w:t xml:space="preserve">Socks in the Dark: </w:t>
       </w:r>
     </w:p>
@@ -213,7 +222,6 @@
           <w:sz w:val="24"/>
           <w:szCs w:val="24"/>
         </w:rPr>
-        <w:lastRenderedPageBreak/>
         <w:t xml:space="preserve">There are 20 socks in a drawer: 5 pairs of black socks, 3 pairs of brown and 2 pairs of white. You select the socks in the dark and can check them only after a selection has been made. What is the smallest number of socks you need to select to guarantee getting the </w:t>
       </w:r>
       <w:proofErr w:type="gramStart"/>

</xml_diff>

<commit_message>
A few solutions that are more conceivable. Instead of taking three trips.
</commit_message>
<xml_diff>
--- a/ProblemSolving/Ceres_Joshua_ProblemSolving.docx
+++ b/ProblemSolving/Ceres_Joshua_ProblemSolving.docx
@@ -114,7 +114,23 @@
           <w:sz w:val="24"/>
           <w:szCs w:val="24"/>
         </w:rPr>
-        <w:t>The man needs to transport all three (parrot, cat, seed) to the other side of the river but he can only take one at a time. If would put the parrot on my shoulder strap the seed to my back and put the cat in the spot that only has room for one more.</w:t>
+        <w:t>The man needs to transport all three (parrot, cat, seed) to the other side of the river but he can only take one at a time. If</w:t>
+      </w:r>
+      <w:r>
+        <w:rPr>
+          <w:rFonts w:ascii="Times New Roman" w:hAnsi="Times New Roman"/>
+          <w:sz w:val="24"/>
+          <w:szCs w:val="24"/>
+        </w:rPr>
+        <w:t xml:space="preserve"> the man</w:t>
+      </w:r>
+      <w:r>
+        <w:rPr>
+          <w:rFonts w:ascii="Times New Roman" w:hAnsi="Times New Roman"/>
+          <w:sz w:val="24"/>
+          <w:szCs w:val="24"/>
+        </w:rPr>
+        <w:t xml:space="preserve"> would put the parrot on my shoulder strap the seed to my back and put the cat in the spot that only has room for one more.</w:t>
       </w:r>
       <w:r>
         <w:rPr>
@@ -171,9 +187,42 @@
           <w:szCs w:val="24"/>
         </w:rPr>
         <w:t xml:space="preserve">  There is only one solution I can think of that requires taking one passenger. That is leaving the cat with the seed and taking the parrot across the river first.</w:t>
+      </w:r>
+      <w:r>
+        <w:rPr>
+          <w:rFonts w:ascii="Times New Roman" w:hAnsi="Times New Roman"/>
+          <w:sz w:val="24"/>
+          <w:szCs w:val="24"/>
+        </w:rPr>
+        <w:t xml:space="preserve"> The man could try taking two or even three at once if it’s possible.</w:t>
+      </w:r>
+      <w:r>
+        <w:rPr>
+          <w:rFonts w:ascii="Times New Roman" w:hAnsi="Times New Roman"/>
+          <w:sz w:val="24"/>
+          <w:szCs w:val="24"/>
+        </w:rPr>
+        <w:t xml:space="preserve"> If it was me I would try to take at least two or three at once. It would require less trips and save time. I diagnosed a good resolution in my second sentence of this paragraph. If the </w:t>
+      </w:r>
+      <w:r>
+        <w:rPr>
+          <w:rFonts w:ascii="Times New Roman" w:hAnsi="Times New Roman"/>
+          <w:sz w:val="24"/>
+          <w:szCs w:val="24"/>
+        </w:rPr>
+        <w:lastRenderedPageBreak/>
+        <w:t>man strapped the seed to his back, carried the parrot on his shoulder then place the cat in the available space for one passenger then that would work. He could even leave the cat and take the other two.</w:t>
       </w:r>
       <w:bookmarkStart w:id="0" w:name="_GoBack"/>
       <w:bookmarkEnd w:id="0"/>
+      <w:r>
+        <w:rPr>
+          <w:rFonts w:ascii="Times New Roman" w:hAnsi="Times New Roman"/>
+          <w:sz w:val="24"/>
+          <w:szCs w:val="24"/>
+        </w:rPr>
+        <w:t xml:space="preserve"> </w:t>
+      </w:r>
     </w:p>
     <w:p>
       <w:pPr>
@@ -202,7 +251,6 @@
           <w:sz w:val="24"/>
           <w:szCs w:val="24"/>
         </w:rPr>
-        <w:lastRenderedPageBreak/>
         <w:t xml:space="preserve">Socks in the Dark: </w:t>
       </w:r>
     </w:p>
@@ -222,25 +270,7 @@
           <w:sz w:val="24"/>
           <w:szCs w:val="24"/>
         </w:rPr>
-        <w:t xml:space="preserve">There are 20 socks in a drawer: 5 pairs of black socks, 3 pairs of brown and 2 pairs of white. You select the socks in the dark and can check them only after a selection has been made. What is the smallest number of socks you need to select to guarantee getting the </w:t>
-      </w:r>
-      <w:proofErr w:type="gramStart"/>
-      <w:r>
-        <w:rPr>
-          <w:rFonts w:ascii="Times New Roman" w:hAnsi="Times New Roman"/>
-          <w:sz w:val="24"/>
-          <w:szCs w:val="24"/>
-        </w:rPr>
-        <w:t>following:</w:t>
-      </w:r>
-      <w:proofErr w:type="gramEnd"/>
-      <w:r>
-        <w:rPr>
-          <w:rFonts w:ascii="Times New Roman" w:hAnsi="Times New Roman"/>
-          <w:sz w:val="24"/>
-          <w:szCs w:val="24"/>
-        </w:rPr>
-        <w:t xml:space="preserve"> </w:t>
+        <w:t xml:space="preserve">There are 20 socks in a drawer: 5 pairs of black socks, 3 pairs of brown and 2 pairs of white. You select the socks in the dark and can check them only after a selection has been made. What is the smallest number of socks you need to select to guarantee getting the following: </w:t>
       </w:r>
     </w:p>
     <w:p>

</xml_diff>

<commit_message>
Second question, initial response and my summary of the problem.
</commit_message>
<xml_diff>
--- a/ProblemSolving/Ceres_Joshua_ProblemSolving.docx
+++ b/ProblemSolving/Ceres_Joshua_ProblemSolving.docx
@@ -211,116 +211,134 @@
           <w:szCs w:val="24"/>
         </w:rPr>
         <w:lastRenderedPageBreak/>
-        <w:t>man strapped the seed to his back, carried the parrot on his shoulder then place the cat in the available space for one passenger then that would work. He could even leave the cat and take the other two.</w:t>
+        <w:t xml:space="preserve">man strapped the seed to his back, carried the parrot on his shoulder then place the cat in the available space for one passenger then that would work. He could even leave the cat and take the other two. </w:t>
+      </w:r>
+    </w:p>
+    <w:p>
+      <w:pPr>
+        <w:pStyle w:val="NormalWeb"/>
+        <w:spacing w:line="480" w:lineRule="auto"/>
+        <w:rPr>
+          <w:rFonts w:ascii="Times New Roman" w:hAnsi="Times New Roman"/>
+          <w:sz w:val="24"/>
+          <w:szCs w:val="24"/>
+        </w:rPr>
+      </w:pPr>
+    </w:p>
+    <w:p>
+      <w:pPr>
+        <w:pStyle w:val="NormalWeb"/>
+        <w:spacing w:line="480" w:lineRule="auto"/>
+        <w:rPr>
+          <w:rFonts w:ascii="Times New Roman" w:hAnsi="Times New Roman"/>
+          <w:sz w:val="24"/>
+          <w:szCs w:val="24"/>
+        </w:rPr>
+      </w:pPr>
+      <w:r>
+        <w:rPr>
+          <w:rFonts w:ascii="Times New Roman" w:hAnsi="Times New Roman"/>
+          <w:sz w:val="24"/>
+          <w:szCs w:val="24"/>
+        </w:rPr>
+        <w:t xml:space="preserve">Socks in the Dark: </w:t>
+      </w:r>
+    </w:p>
+    <w:p>
+      <w:pPr>
+        <w:pStyle w:val="NormalWeb"/>
+        <w:spacing w:line="480" w:lineRule="auto"/>
+        <w:rPr>
+          <w:rFonts w:ascii="Times New Roman" w:hAnsi="Times New Roman"/>
+          <w:sz w:val="24"/>
+          <w:szCs w:val="24"/>
+        </w:rPr>
+      </w:pPr>
+      <w:r>
+        <w:rPr>
+          <w:rFonts w:ascii="Times New Roman" w:hAnsi="Times New Roman"/>
+          <w:sz w:val="24"/>
+          <w:szCs w:val="24"/>
+        </w:rPr>
+        <w:t xml:space="preserve">There are 20 socks in a drawer: 5 pairs of black socks, 3 pairs of brown and 2 pairs of white. You select the socks in the dark and can check them only after a selection has been made. What is the smallest number of socks you need to select to guarantee getting the following: </w:t>
+      </w:r>
+    </w:p>
+    <w:p>
+      <w:pPr>
+        <w:pStyle w:val="NormalWeb"/>
+        <w:numPr>
+          <w:ilvl w:val="0"/>
+          <w:numId w:val="1"/>
+        </w:numPr>
+        <w:spacing w:line="480" w:lineRule="auto"/>
+        <w:rPr>
+          <w:rFonts w:ascii="Times New Roman" w:hAnsi="Times New Roman"/>
+          <w:i/>
+          <w:iCs/>
+          <w:sz w:val="24"/>
+          <w:szCs w:val="24"/>
+        </w:rPr>
+      </w:pPr>
+      <w:r>
+        <w:rPr>
+          <w:rFonts w:ascii="Times New Roman" w:hAnsi="Times New Roman"/>
+          <w:sz w:val="24"/>
+          <w:szCs w:val="24"/>
+        </w:rPr>
+        <w:t>At least one matching pair</w:t>
+      </w:r>
+      <w:r>
+        <w:rPr>
+          <w:rFonts w:ascii="Times New Roman" w:hAnsi="Times New Roman"/>
+          <w:sz w:val="24"/>
+          <w:szCs w:val="24"/>
+        </w:rPr>
+        <w:br/>
+        <w:t xml:space="preserve">b) At least one matching pair </w:t>
+      </w:r>
+      <w:r>
+        <w:rPr>
+          <w:rFonts w:ascii="Times New Roman" w:hAnsi="Times New Roman"/>
+          <w:i/>
+          <w:iCs/>
+          <w:sz w:val="24"/>
+          <w:szCs w:val="24"/>
+        </w:rPr>
+        <w:t xml:space="preserve">of each color. </w:t>
+      </w:r>
+    </w:p>
+    <w:p>
+      <w:pPr>
+        <w:pStyle w:val="NormalWeb"/>
+        <w:spacing w:line="480" w:lineRule="auto"/>
+        <w:ind w:left="720"/>
+        <w:rPr>
+          <w:rFonts w:ascii="Times New Roman" w:hAnsi="Times New Roman"/>
+          <w:sz w:val="24"/>
+          <w:szCs w:val="24"/>
+        </w:rPr>
+      </w:pPr>
+    </w:p>
+    <w:p>
+      <w:pPr>
+        <w:pStyle w:val="NormalWeb"/>
+        <w:spacing w:line="480" w:lineRule="auto"/>
+        <w:rPr>
+          <w:rFonts w:ascii="Times New Roman" w:hAnsi="Times New Roman"/>
+          <w:sz w:val="24"/>
+          <w:szCs w:val="24"/>
+        </w:rPr>
+      </w:pPr>
+      <w:r>
+        <w:rPr>
+          <w:rFonts w:ascii="Times New Roman" w:hAnsi="Times New Roman"/>
+          <w:sz w:val="24"/>
+          <w:szCs w:val="24"/>
+        </w:rPr>
+        <w:t>I need to get one matching pair and one matching pair of each color from picking out the smallest number of socks to reach those results.</w:t>
       </w:r>
       <w:bookmarkStart w:id="0" w:name="_GoBack"/>
       <w:bookmarkEnd w:id="0"/>
-      <w:r>
-        <w:rPr>
-          <w:rFonts w:ascii="Times New Roman" w:hAnsi="Times New Roman"/>
-          <w:sz w:val="24"/>
-          <w:szCs w:val="24"/>
-        </w:rPr>
-        <w:t xml:space="preserve"> </w:t>
-      </w:r>
-    </w:p>
-    <w:p>
-      <w:pPr>
-        <w:pStyle w:val="NormalWeb"/>
-        <w:spacing w:line="480" w:lineRule="auto"/>
-        <w:rPr>
-          <w:rFonts w:ascii="Times New Roman" w:hAnsi="Times New Roman"/>
-          <w:sz w:val="24"/>
-          <w:szCs w:val="24"/>
-        </w:rPr>
-      </w:pPr>
-    </w:p>
-    <w:p>
-      <w:pPr>
-        <w:pStyle w:val="NormalWeb"/>
-        <w:spacing w:line="480" w:lineRule="auto"/>
-        <w:rPr>
-          <w:rFonts w:ascii="Times New Roman" w:hAnsi="Times New Roman"/>
-          <w:sz w:val="24"/>
-          <w:szCs w:val="24"/>
-        </w:rPr>
-      </w:pPr>
-      <w:r>
-        <w:rPr>
-          <w:rFonts w:ascii="Times New Roman" w:hAnsi="Times New Roman"/>
-          <w:sz w:val="24"/>
-          <w:szCs w:val="24"/>
-        </w:rPr>
-        <w:t xml:space="preserve">Socks in the Dark: </w:t>
-      </w:r>
-    </w:p>
-    <w:p>
-      <w:pPr>
-        <w:pStyle w:val="NormalWeb"/>
-        <w:spacing w:line="480" w:lineRule="auto"/>
-        <w:rPr>
-          <w:rFonts w:ascii="Times New Roman" w:hAnsi="Times New Roman"/>
-          <w:sz w:val="24"/>
-          <w:szCs w:val="24"/>
-        </w:rPr>
-      </w:pPr>
-      <w:r>
-        <w:rPr>
-          <w:rFonts w:ascii="Times New Roman" w:hAnsi="Times New Roman"/>
-          <w:sz w:val="24"/>
-          <w:szCs w:val="24"/>
-        </w:rPr>
-        <w:t xml:space="preserve">There are 20 socks in a drawer: 5 pairs of black socks, 3 pairs of brown and 2 pairs of white. You select the socks in the dark and can check them only after a selection has been made. What is the smallest number of socks you need to select to guarantee getting the following: </w:t>
-      </w:r>
-    </w:p>
-    <w:p>
-      <w:pPr>
-        <w:pStyle w:val="NormalWeb"/>
-        <w:spacing w:line="480" w:lineRule="auto"/>
-        <w:rPr>
-          <w:rFonts w:ascii="Times New Roman" w:hAnsi="Times New Roman"/>
-          <w:sz w:val="24"/>
-          <w:szCs w:val="24"/>
-        </w:rPr>
-      </w:pPr>
-      <w:r>
-        <w:rPr>
-          <w:rFonts w:ascii="Times New Roman" w:hAnsi="Times New Roman"/>
-          <w:sz w:val="24"/>
-          <w:szCs w:val="24"/>
-        </w:rPr>
-        <w:t>a) At least one matching pair</w:t>
-      </w:r>
-      <w:r>
-        <w:rPr>
-          <w:rFonts w:ascii="Times New Roman" w:hAnsi="Times New Roman"/>
-          <w:sz w:val="24"/>
-          <w:szCs w:val="24"/>
-        </w:rPr>
-        <w:br/>
-        <w:t xml:space="preserve">b) At least one matching pair </w:t>
-      </w:r>
-      <w:r>
-        <w:rPr>
-          <w:rFonts w:ascii="Times New Roman" w:hAnsi="Times New Roman"/>
-          <w:i/>
-          <w:iCs/>
-          <w:sz w:val="24"/>
-          <w:szCs w:val="24"/>
-        </w:rPr>
-        <w:t xml:space="preserve">of each color. </w:t>
-      </w:r>
-    </w:p>
-    <w:p>
-      <w:pPr>
-        <w:pStyle w:val="NormalWeb"/>
-        <w:spacing w:line="480" w:lineRule="auto"/>
-        <w:rPr>
-          <w:rFonts w:ascii="Times New Roman" w:hAnsi="Times New Roman"/>
-          <w:sz w:val="24"/>
-          <w:szCs w:val="24"/>
-        </w:rPr>
-      </w:pPr>
     </w:p>
     <w:p>
       <w:pPr>
@@ -395,6 +413,104 @@
     </w:sectPr>
   </w:body>
 </w:document>
+</file>
+
+<file path=word/numbering.xml><?xml version="1.0" encoding="utf-8"?>
+<w:numbering xmlns:wpc="http://schemas.microsoft.com/office/word/2010/wordprocessingCanvas" xmlns:mo="http://schemas.microsoft.com/office/mac/office/2008/main" xmlns:mc="http://schemas.openxmlformats.org/markup-compatibility/2006" xmlns:mv="urn:schemas-microsoft-com:mac:vml" xmlns:o="urn:schemas-microsoft-com:office:office" xmlns:r="http://schemas.openxmlformats.org/officeDocument/2006/relationships" xmlns:m="http://schemas.openxmlformats.org/officeDocument/2006/math" xmlns:v="urn:schemas-microsoft-com:vml" xmlns:wp14="http://schemas.microsoft.com/office/word/2010/wordprocessingDrawing" xmlns:wp="http://schemas.openxmlformats.org/drawingml/2006/wordprocessingDrawing" xmlns:w10="urn:schemas-microsoft-com:office:word" xmlns:w="http://schemas.openxmlformats.org/wordprocessingml/2006/main" xmlns:w14="http://schemas.microsoft.com/office/word/2010/wordml" xmlns:wpg="http://schemas.microsoft.com/office/word/2010/wordprocessingGroup" xmlns:wpi="http://schemas.microsoft.com/office/word/2010/wordprocessingInk" xmlns:wne="http://schemas.microsoft.com/office/word/2006/wordml" xmlns:wps="http://schemas.microsoft.com/office/word/2010/wordprocessingShape" mc:Ignorable="w14 wp14">
+  <w:abstractNum w:abstractNumId="0">
+    <w:nsid w:val="08F726BE"/>
+    <w:multiLevelType w:val="hybridMultilevel"/>
+    <w:tmpl w:val="5DA034FE"/>
+    <w:lvl w:ilvl="0" w:tplc="04090017">
+      <w:start w:val="1"/>
+      <w:numFmt w:val="lowerLetter"/>
+      <w:lvlText w:val="%1)"/>
+      <w:lvlJc w:val="left"/>
+      <w:pPr>
+        <w:ind w:left="720" w:hanging="360"/>
+      </w:pPr>
+      <w:rPr>
+        <w:rFonts w:hint="default"/>
+        <w:i w:val="0"/>
+      </w:rPr>
+    </w:lvl>
+    <w:lvl w:ilvl="1" w:tplc="04090019" w:tentative="1">
+      <w:start w:val="1"/>
+      <w:numFmt w:val="lowerLetter"/>
+      <w:lvlText w:val="%2."/>
+      <w:lvlJc w:val="left"/>
+      <w:pPr>
+        <w:ind w:left="1440" w:hanging="360"/>
+      </w:pPr>
+    </w:lvl>
+    <w:lvl w:ilvl="2" w:tplc="0409001B" w:tentative="1">
+      <w:start w:val="1"/>
+      <w:numFmt w:val="lowerRoman"/>
+      <w:lvlText w:val="%3."/>
+      <w:lvlJc w:val="right"/>
+      <w:pPr>
+        <w:ind w:left="2160" w:hanging="180"/>
+      </w:pPr>
+    </w:lvl>
+    <w:lvl w:ilvl="3" w:tplc="0409000F" w:tentative="1">
+      <w:start w:val="1"/>
+      <w:numFmt w:val="decimal"/>
+      <w:lvlText w:val="%4."/>
+      <w:lvlJc w:val="left"/>
+      <w:pPr>
+        <w:ind w:left="2880" w:hanging="360"/>
+      </w:pPr>
+    </w:lvl>
+    <w:lvl w:ilvl="4" w:tplc="04090019" w:tentative="1">
+      <w:start w:val="1"/>
+      <w:numFmt w:val="lowerLetter"/>
+      <w:lvlText w:val="%5."/>
+      <w:lvlJc w:val="left"/>
+      <w:pPr>
+        <w:ind w:left="3600" w:hanging="360"/>
+      </w:pPr>
+    </w:lvl>
+    <w:lvl w:ilvl="5" w:tplc="0409001B" w:tentative="1">
+      <w:start w:val="1"/>
+      <w:numFmt w:val="lowerRoman"/>
+      <w:lvlText w:val="%6."/>
+      <w:lvlJc w:val="right"/>
+      <w:pPr>
+        <w:ind w:left="4320" w:hanging="180"/>
+      </w:pPr>
+    </w:lvl>
+    <w:lvl w:ilvl="6" w:tplc="0409000F" w:tentative="1">
+      <w:start w:val="1"/>
+      <w:numFmt w:val="decimal"/>
+      <w:lvlText w:val="%7."/>
+      <w:lvlJc w:val="left"/>
+      <w:pPr>
+        <w:ind w:left="5040" w:hanging="360"/>
+      </w:pPr>
+    </w:lvl>
+    <w:lvl w:ilvl="7" w:tplc="04090019" w:tentative="1">
+      <w:start w:val="1"/>
+      <w:numFmt w:val="lowerLetter"/>
+      <w:lvlText w:val="%8."/>
+      <w:lvlJc w:val="left"/>
+      <w:pPr>
+        <w:ind w:left="5760" w:hanging="360"/>
+      </w:pPr>
+    </w:lvl>
+    <w:lvl w:ilvl="8" w:tplc="0409001B" w:tentative="1">
+      <w:start w:val="1"/>
+      <w:numFmt w:val="lowerRoman"/>
+      <w:lvlText w:val="%9."/>
+      <w:lvlJc w:val="right"/>
+      <w:pPr>
+        <w:ind w:left="6480" w:hanging="180"/>
+      </w:pPr>
+    </w:lvl>
+  </w:abstractNum>
+  <w:num w:numId="1">
+    <w:abstractNumId w:val="0"/>
+  </w:num>
+</w:numbering>
 </file>
 
 <file path=word/styles.xml><?xml version="1.0" encoding="utf-8"?>

</xml_diff>

<commit_message>
Insight on the problem
</commit_message>
<xml_diff>
--- a/ProblemSolving/Ceres_Joshua_ProblemSolving.docx
+++ b/ProblemSolving/Ceres_Joshua_ProblemSolving.docx
@@ -202,7 +202,43 @@
           <w:sz w:val="24"/>
           <w:szCs w:val="24"/>
         </w:rPr>
-        <w:t xml:space="preserve"> If it was me I would try to take at least two or three at once. It would require less trips and save time. I diagnosed a good resolution in my second sentence of this paragraph. If the </w:t>
+        <w:t xml:space="preserve"> If it was </w:t>
+      </w:r>
+      <w:proofErr w:type="gramStart"/>
+      <w:r>
+        <w:rPr>
+          <w:rFonts w:ascii="Times New Roman" w:hAnsi="Times New Roman"/>
+          <w:sz w:val="24"/>
+          <w:szCs w:val="24"/>
+        </w:rPr>
+        <w:t>me</w:t>
+      </w:r>
+      <w:proofErr w:type="gramEnd"/>
+      <w:r>
+        <w:rPr>
+          <w:rFonts w:ascii="Times New Roman" w:hAnsi="Times New Roman"/>
+          <w:sz w:val="24"/>
+          <w:szCs w:val="24"/>
+        </w:rPr>
+        <w:t xml:space="preserve"> I would try to take at least two or three at once. It would require </w:t>
+      </w:r>
+      <w:proofErr w:type="gramStart"/>
+      <w:r>
+        <w:rPr>
+          <w:rFonts w:ascii="Times New Roman" w:hAnsi="Times New Roman"/>
+          <w:sz w:val="24"/>
+          <w:szCs w:val="24"/>
+        </w:rPr>
+        <w:t>less</w:t>
+      </w:r>
+      <w:proofErr w:type="gramEnd"/>
+      <w:r>
+        <w:rPr>
+          <w:rFonts w:ascii="Times New Roman" w:hAnsi="Times New Roman"/>
+          <w:sz w:val="24"/>
+          <w:szCs w:val="24"/>
+        </w:rPr>
+        <w:t xml:space="preserve"> trips and save time. I diagnosed a good resolution in my second sentence of this paragraph. If the </w:t>
       </w:r>
       <w:r>
         <w:rPr>
@@ -260,7 +296,25 @@
           <w:sz w:val="24"/>
           <w:szCs w:val="24"/>
         </w:rPr>
-        <w:t xml:space="preserve">There are 20 socks in a drawer: 5 pairs of black socks, 3 pairs of brown and 2 pairs of white. You select the socks in the dark and can check them only after a selection has been made. What is the smallest number of socks you need to select to guarantee getting the following: </w:t>
+        <w:t xml:space="preserve">There are 20 socks in a drawer: 5 pairs of black socks, 3 pairs of brown and 2 pairs of white. You select the socks in the dark and can check them only after a selection has been made. What is the smallest number of socks you need to select to guarantee getting the </w:t>
+      </w:r>
+      <w:proofErr w:type="gramStart"/>
+      <w:r>
+        <w:rPr>
+          <w:rFonts w:ascii="Times New Roman" w:hAnsi="Times New Roman"/>
+          <w:sz w:val="24"/>
+          <w:szCs w:val="24"/>
+        </w:rPr>
+        <w:t>following:</w:t>
+      </w:r>
+      <w:proofErr w:type="gramEnd"/>
+      <w:r>
+        <w:rPr>
+          <w:rFonts w:ascii="Times New Roman" w:hAnsi="Times New Roman"/>
+          <w:sz w:val="24"/>
+          <w:szCs w:val="24"/>
+        </w:rPr>
+        <w:t xml:space="preserve"> </w:t>
       </w:r>
     </w:p>
     <w:p>
@@ -336,6 +390,32 @@
           <w:szCs w:val="24"/>
         </w:rPr>
         <w:t>I need to get one matching pair and one matching pair of each color from picking out the smallest number of socks to reach those results.</w:t>
+      </w:r>
+      <w:r>
+        <w:rPr>
+          <w:rFonts w:ascii="Times New Roman" w:hAnsi="Times New Roman"/>
+          <w:sz w:val="24"/>
+          <w:szCs w:val="24"/>
+        </w:rPr>
+        <w:t xml:space="preserve"> Its possible to get all three colors in a smaller selection of socks but to guarantee results</w:t>
+      </w:r>
+      <w:proofErr w:type="gramStart"/>
+      <w:r>
+        <w:rPr>
+          <w:rFonts w:ascii="Times New Roman" w:hAnsi="Times New Roman"/>
+          <w:sz w:val="24"/>
+          <w:szCs w:val="24"/>
+        </w:rPr>
+        <w:t>;</w:t>
+      </w:r>
+      <w:proofErr w:type="gramEnd"/>
+      <w:r>
+        <w:rPr>
+          <w:rFonts w:ascii="Times New Roman" w:hAnsi="Times New Roman"/>
+          <w:sz w:val="24"/>
+          <w:szCs w:val="24"/>
+        </w:rPr>
+        <w:t xml:space="preserve"> then you would have to gather all 20 socks.</w:t>
       </w:r>
       <w:bookmarkStart w:id="0" w:name="_GoBack"/>
       <w:bookmarkEnd w:id="0"/>

</xml_diff>

<commit_message>
Sub goal problem with sock pairing.
</commit_message>
<xml_diff>
--- a/ProblemSolving/Ceres_Joshua_ProblemSolving.docx
+++ b/ProblemSolving/Ceres_Joshua_ProblemSolving.docx
@@ -202,7 +202,43 @@
           <w:sz w:val="24"/>
           <w:szCs w:val="24"/>
         </w:rPr>
-        <w:t xml:space="preserve"> If it was me I would try to take at least two or three at once. It would require less trips and save time. I diagnosed a good resolution in my second sentence of this paragraph. If the </w:t>
+        <w:t xml:space="preserve"> If it was </w:t>
+      </w:r>
+      <w:proofErr w:type="gramStart"/>
+      <w:r>
+        <w:rPr>
+          <w:rFonts w:ascii="Times New Roman" w:hAnsi="Times New Roman"/>
+          <w:sz w:val="24"/>
+          <w:szCs w:val="24"/>
+        </w:rPr>
+        <w:t>me</w:t>
+      </w:r>
+      <w:proofErr w:type="gramEnd"/>
+      <w:r>
+        <w:rPr>
+          <w:rFonts w:ascii="Times New Roman" w:hAnsi="Times New Roman"/>
+          <w:sz w:val="24"/>
+          <w:szCs w:val="24"/>
+        </w:rPr>
+        <w:t xml:space="preserve"> I would try to take at least two or three at once. It would require </w:t>
+      </w:r>
+      <w:proofErr w:type="gramStart"/>
+      <w:r>
+        <w:rPr>
+          <w:rFonts w:ascii="Times New Roman" w:hAnsi="Times New Roman"/>
+          <w:sz w:val="24"/>
+          <w:szCs w:val="24"/>
+        </w:rPr>
+        <w:t>less</w:t>
+      </w:r>
+      <w:proofErr w:type="gramEnd"/>
+      <w:r>
+        <w:rPr>
+          <w:rFonts w:ascii="Times New Roman" w:hAnsi="Times New Roman"/>
+          <w:sz w:val="24"/>
+          <w:szCs w:val="24"/>
+        </w:rPr>
+        <w:t xml:space="preserve"> trips and save time. I diagnosed a good resolution in my second sentence of this paragraph. If the </w:t>
       </w:r>
       <w:r>
         <w:rPr>
@@ -260,7 +296,25 @@
           <w:sz w:val="24"/>
           <w:szCs w:val="24"/>
         </w:rPr>
-        <w:t xml:space="preserve">There are 20 socks in a drawer: 5 pairs of black socks, 3 pairs of brown and 2 pairs of white. You select the socks in the dark and can check them only after a selection has been made. What is the smallest number of socks you need to select to guarantee getting the following: </w:t>
+        <w:t xml:space="preserve">There are 20 socks in a drawer: 5 pairs of black socks, 3 pairs of brown and 2 pairs of white. You select the socks in the dark and can check them only after a selection has been made. What is the smallest number of socks you need to select to guarantee getting the </w:t>
+      </w:r>
+      <w:proofErr w:type="gramStart"/>
+      <w:r>
+        <w:rPr>
+          <w:rFonts w:ascii="Times New Roman" w:hAnsi="Times New Roman"/>
+          <w:sz w:val="24"/>
+          <w:szCs w:val="24"/>
+        </w:rPr>
+        <w:t>following:</w:t>
+      </w:r>
+      <w:proofErr w:type="gramEnd"/>
+      <w:r>
+        <w:rPr>
+          <w:rFonts w:ascii="Times New Roman" w:hAnsi="Times New Roman"/>
+          <w:sz w:val="24"/>
+          <w:szCs w:val="24"/>
+        </w:rPr>
+        <w:t xml:space="preserve"> </w:t>
       </w:r>
     </w:p>
     <w:p>
@@ -343,18 +397,70 @@
           <w:sz w:val="24"/>
           <w:szCs w:val="24"/>
         </w:rPr>
-        <w:t xml:space="preserve"> Its possible to get all three colors in a smaller selection of socks but to guarantee results; then you would have to gather all 20 socks.</w:t>
-      </w:r>
-      <w:r>
-        <w:rPr>
-          <w:rFonts w:ascii="Times New Roman" w:hAnsi="Times New Roman"/>
-          <w:sz w:val="24"/>
-          <w:szCs w:val="24"/>
-        </w:rPr>
-        <w:t xml:space="preserve"> Overall constraints is picking the socks out in the dark.</w:t>
+        <w:t xml:space="preserve"> Its possible to get all three colors in a smaller selection of socks but to guarantee results</w:t>
+      </w:r>
+      <w:proofErr w:type="gramStart"/>
+      <w:r>
+        <w:rPr>
+          <w:rFonts w:ascii="Times New Roman" w:hAnsi="Times New Roman"/>
+          <w:sz w:val="24"/>
+          <w:szCs w:val="24"/>
+        </w:rPr>
+        <w:t>;</w:t>
+      </w:r>
+      <w:proofErr w:type="gramEnd"/>
+      <w:r>
+        <w:rPr>
+          <w:rFonts w:ascii="Times New Roman" w:hAnsi="Times New Roman"/>
+          <w:sz w:val="24"/>
+          <w:szCs w:val="24"/>
+        </w:rPr>
+        <w:t xml:space="preserve"> then you would have to gather all 20 socks.</w:t>
+      </w:r>
+      <w:r>
+        <w:rPr>
+          <w:rFonts w:ascii="Times New Roman" w:hAnsi="Times New Roman"/>
+          <w:sz w:val="24"/>
+          <w:szCs w:val="24"/>
+        </w:rPr>
+        <w:t xml:space="preserve"> Overall </w:t>
+      </w:r>
+      <w:proofErr w:type="gramStart"/>
+      <w:r>
+        <w:rPr>
+          <w:rFonts w:ascii="Times New Roman" w:hAnsi="Times New Roman"/>
+          <w:sz w:val="24"/>
+          <w:szCs w:val="24"/>
+        </w:rPr>
+        <w:t>constraints is</w:t>
+      </w:r>
+      <w:proofErr w:type="gramEnd"/>
+      <w:r>
+        <w:rPr>
+          <w:rFonts w:ascii="Times New Roman" w:hAnsi="Times New Roman"/>
+          <w:sz w:val="24"/>
+          <w:szCs w:val="24"/>
+        </w:rPr>
+        <w:t xml:space="preserve"> picking the socks out in the dark.</w:t>
+      </w:r>
+      <w:r>
+        <w:rPr>
+          <w:rFonts w:ascii="Times New Roman" w:hAnsi="Times New Roman"/>
+          <w:sz w:val="24"/>
+          <w:szCs w:val="24"/>
+        </w:rPr>
+        <w:t xml:space="preserve"> Sub goal would be picking out the pairs with a smaller</w:t>
       </w:r>
       <w:bookmarkStart w:id="0" w:name="_GoBack"/>
       <w:bookmarkEnd w:id="0"/>
+      <w:r>
+        <w:rPr>
+          <w:rFonts w:ascii="Times New Roman" w:hAnsi="Times New Roman"/>
+          <w:sz w:val="24"/>
+          <w:szCs w:val="24"/>
+        </w:rPr>
+        <w:t xml:space="preserve"> selection.</w:t>
+      </w:r>
     </w:p>
     <w:p>
       <w:pPr>

</xml_diff>

<commit_message>
Possible solutions for problem with socks.
</commit_message>
<xml_diff>
--- a/ProblemSolving/Ceres_Joshua_ProblemSolving.docx
+++ b/ProblemSolving/Ceres_Joshua_ProblemSolving.docx
@@ -423,18 +423,8 @@
           <w:sz w:val="24"/>
           <w:szCs w:val="24"/>
         </w:rPr>
-        <w:t xml:space="preserve"> Overall </w:t>
-      </w:r>
-      <w:proofErr w:type="gramStart"/>
-      <w:r>
-        <w:rPr>
-          <w:rFonts w:ascii="Times New Roman" w:hAnsi="Times New Roman"/>
-          <w:sz w:val="24"/>
-          <w:szCs w:val="24"/>
-        </w:rPr>
-        <w:t>constraints is</w:t>
-      </w:r>
-      <w:proofErr w:type="gramEnd"/>
+        <w:t xml:space="preserve"> Overall constraints are</w:t>
+      </w:r>
       <w:r>
         <w:rPr>
           <w:rFonts w:ascii="Times New Roman" w:hAnsi="Times New Roman"/>
@@ -449,18 +439,18 @@
           <w:sz w:val="24"/>
           <w:szCs w:val="24"/>
         </w:rPr>
-        <w:t xml:space="preserve"> Sub goal would be picking out the pairs with a smaller</w:t>
+        <w:t xml:space="preserve"> Sub goal would be picking out the pairs with a smaller selection.</w:t>
+      </w:r>
+      <w:r>
+        <w:rPr>
+          <w:rFonts w:ascii="Times New Roman" w:hAnsi="Times New Roman"/>
+          <w:sz w:val="24"/>
+          <w:szCs w:val="24"/>
+        </w:rPr>
+        <w:t xml:space="preserve"> Picking out eight socks should get you one matching pair but to get a matching pair of each you would have to at least pick 16. </w:t>
       </w:r>
       <w:bookmarkStart w:id="0" w:name="_GoBack"/>
       <w:bookmarkEnd w:id="0"/>
-      <w:r>
-        <w:rPr>
-          <w:rFonts w:ascii="Times New Roman" w:hAnsi="Times New Roman"/>
-          <w:sz w:val="24"/>
-          <w:szCs w:val="24"/>
-        </w:rPr>
-        <w:t xml:space="preserve"> selection.</w:t>
-      </w:r>
     </w:p>
     <w:p>
       <w:pPr>

</xml_diff>

<commit_message>
Insight on the solutions chances of working.
</commit_message>
<xml_diff>
--- a/ProblemSolving/Ceres_Joshua_ProblemSolving.docx
+++ b/ProblemSolving/Ceres_Joshua_ProblemSolving.docx
@@ -448,6 +448,14 @@
           <w:szCs w:val="24"/>
         </w:rPr>
         <w:t xml:space="preserve"> Picking out eight socks should get you one matching pair but to get a matching pair of each you would have to at least pick 16. </w:t>
+      </w:r>
+      <w:r>
+        <w:rPr>
+          <w:rFonts w:ascii="Times New Roman" w:hAnsi="Times New Roman"/>
+          <w:sz w:val="24"/>
+          <w:szCs w:val="24"/>
+        </w:rPr>
+        <w:t>The first and second solution meet the goals but still have a chance to fail. It’s not a 100% guarantee.</w:t>
       </w:r>
       <w:bookmarkStart w:id="0" w:name="_GoBack"/>
       <w:bookmarkEnd w:id="0"/>

</xml_diff>

<commit_message>
My final solution from the information given.
</commit_message>
<xml_diff>
--- a/ProblemSolving/Ceres_Joshua_ProblemSolving.docx
+++ b/ProblemSolving/Ceres_Joshua_ProblemSolving.docx
@@ -457,8 +457,24 @@
         </w:rPr>
         <w:t>The first and second solution meet the goals but still have a chance to fail. It’s not a 100% guarantee.</w:t>
       </w:r>
+      <w:r>
+        <w:rPr>
+          <w:rFonts w:ascii="Times New Roman" w:hAnsi="Times New Roman"/>
+          <w:sz w:val="24"/>
+          <w:szCs w:val="24"/>
+        </w:rPr>
+        <w:t xml:space="preserve"> There is nothing to say I have to pick out the socks in the dark. If I remove that constraint then I can easily pick out one matching pair and three matching pairs of each color by choosing eight socks.</w:t>
+      </w:r>
       <w:bookmarkStart w:id="0" w:name="_GoBack"/>
       <w:bookmarkEnd w:id="0"/>
+      <w:r>
+        <w:rPr>
+          <w:rFonts w:ascii="Times New Roman" w:hAnsi="Times New Roman"/>
+          <w:sz w:val="24"/>
+          <w:szCs w:val="24"/>
+        </w:rPr>
+        <w:t xml:space="preserve"> </w:t>
+      </w:r>
     </w:p>
     <w:p>
       <w:pPr>

</xml_diff>

<commit_message>
Initial breakdown of question 3 finger counting problem.
</commit_message>
<xml_diff>
--- a/ProblemSolving/Ceres_Joshua_ProblemSolving.docx
+++ b/ProblemSolving/Ceres_Joshua_ProblemSolving.docx
@@ -463,83 +463,87 @@
           <w:sz w:val="24"/>
           <w:szCs w:val="24"/>
         </w:rPr>
-        <w:t xml:space="preserve"> There is nothing to say I have to pick out the socks in the dark. If I remove that constraint then I can easily pick out one matching pair and three matching pairs of each color by choosing eight socks.</w:t>
+        <w:t xml:space="preserve"> There is nothing to say I have to pick out the socks in the dark. If I remove that constraint then I can easily pick out one matching pair and three matching pairs of each color by choosing eight socks. </w:t>
+      </w:r>
+    </w:p>
+    <w:p>
+      <w:pPr>
+        <w:pStyle w:val="NormalWeb"/>
+        <w:spacing w:line="480" w:lineRule="auto"/>
+        <w:rPr>
+          <w:rFonts w:ascii="Times New Roman" w:hAnsi="Times New Roman"/>
+          <w:sz w:val="24"/>
+          <w:szCs w:val="24"/>
+        </w:rPr>
+      </w:pPr>
+      <w:r>
+        <w:rPr>
+          <w:rFonts w:ascii="Times New Roman" w:hAnsi="Times New Roman"/>
+          <w:sz w:val="24"/>
+          <w:szCs w:val="24"/>
+        </w:rPr>
+        <w:t xml:space="preserve">Predicting Fingers: </w:t>
+      </w:r>
+    </w:p>
+    <w:p>
+      <w:pPr>
+        <w:pStyle w:val="NormalWeb"/>
+        <w:spacing w:line="480" w:lineRule="auto"/>
+        <w:rPr>
+          <w:rFonts w:ascii="Times New Roman" w:hAnsi="Times New Roman"/>
+          <w:sz w:val="24"/>
+          <w:szCs w:val="24"/>
+        </w:rPr>
+      </w:pPr>
+      <w:r>
+        <w:rPr>
+          <w:rFonts w:ascii="Times New Roman" w:hAnsi="Times New Roman"/>
+          <w:sz w:val="24"/>
+          <w:szCs w:val="24"/>
+        </w:rPr>
+        <w:t xml:space="preserve">A little girl counts using the fingers of her left hand as follows: She starts by calling her thumb 1, the first finger 2, middle finder 3, ring finger 4, and little finger 5. Then she reverses direction, calling the ring finger 6, middle finger 7, first finger 8 and thumb 9, after which she calls her first finger 10 and so on. If she continues to count in this manner, on which finger will she stop? </w:t>
+      </w:r>
+    </w:p>
+    <w:p>
+      <w:pPr>
+        <w:pStyle w:val="NormalWeb"/>
+        <w:spacing w:line="480" w:lineRule="auto"/>
+        <w:rPr>
+          <w:rFonts w:ascii="Times New Roman" w:hAnsi="Times New Roman"/>
+          <w:sz w:val="24"/>
+          <w:szCs w:val="24"/>
+        </w:rPr>
+      </w:pPr>
+      <w:r>
+        <w:rPr>
+          <w:rFonts w:ascii="Times New Roman" w:hAnsi="Times New Roman"/>
+          <w:sz w:val="24"/>
+          <w:szCs w:val="24"/>
+        </w:rPr>
+        <w:t xml:space="preserve">a) What if the girl counts from 1 to 10 b) What if the girl counts from 1 to 100 c) What if the girl counts from 1 to 1000 </w:t>
+      </w:r>
+    </w:p>
+    <w:p>
+      <w:pPr>
+        <w:spacing w:line="480" w:lineRule="auto"/>
+        <w:rPr>
+          <w:rFonts w:ascii="Times New Roman" w:hAnsi="Times New Roman"/>
+        </w:rPr>
+      </w:pPr>
+      <w:r>
+        <w:rPr>
+          <w:rFonts w:ascii="Times New Roman" w:hAnsi="Times New Roman"/>
+        </w:rPr>
+        <w:t>The girl is counting on her left hand and if she continues t count like this on what finger</w:t>
       </w:r>
       <w:bookmarkStart w:id="0" w:name="_GoBack"/>
       <w:bookmarkEnd w:id="0"/>
       <w:r>
         <w:rPr>
           <w:rFonts w:ascii="Times New Roman" w:hAnsi="Times New Roman"/>
-          <w:sz w:val="24"/>
-          <w:szCs w:val="24"/>
-        </w:rPr>
-        <w:t xml:space="preserve"> </w:t>
-      </w:r>
-    </w:p>
-    <w:p>
-      <w:pPr>
-        <w:pStyle w:val="NormalWeb"/>
-        <w:spacing w:line="480" w:lineRule="auto"/>
-        <w:rPr>
-          <w:rFonts w:ascii="Times New Roman" w:hAnsi="Times New Roman"/>
-          <w:sz w:val="24"/>
-          <w:szCs w:val="24"/>
-        </w:rPr>
-      </w:pPr>
-      <w:r>
-        <w:rPr>
-          <w:rFonts w:ascii="Times New Roman" w:hAnsi="Times New Roman"/>
-          <w:sz w:val="24"/>
-          <w:szCs w:val="24"/>
-        </w:rPr>
-        <w:t xml:space="preserve">Predicting Fingers: </w:t>
-      </w:r>
-    </w:p>
-    <w:p>
-      <w:pPr>
-        <w:pStyle w:val="NormalWeb"/>
-        <w:spacing w:line="480" w:lineRule="auto"/>
-        <w:rPr>
-          <w:rFonts w:ascii="Times New Roman" w:hAnsi="Times New Roman"/>
-          <w:sz w:val="24"/>
-          <w:szCs w:val="24"/>
-        </w:rPr>
-      </w:pPr>
-      <w:r>
-        <w:rPr>
-          <w:rFonts w:ascii="Times New Roman" w:hAnsi="Times New Roman"/>
-          <w:sz w:val="24"/>
-          <w:szCs w:val="24"/>
-        </w:rPr>
-        <w:t xml:space="preserve">A little girl counts using the fingers of her left hand as follows: She starts by calling her thumb 1, the first finger 2, middle finder 3, ring finger 4, and little finger 5. Then she reverses direction, calling the ring finger 6, middle finger 7, first finger 8 and thumb 9, after which she calls her first finger 10 and so on. If she continues to count in this manner, on which finger will she stop? </w:t>
-      </w:r>
-    </w:p>
-    <w:p>
-      <w:pPr>
-        <w:pStyle w:val="NormalWeb"/>
-        <w:spacing w:line="480" w:lineRule="auto"/>
-        <w:rPr>
-          <w:rFonts w:ascii="Times New Roman" w:hAnsi="Times New Roman"/>
-          <w:sz w:val="24"/>
-          <w:szCs w:val="24"/>
-        </w:rPr>
-      </w:pPr>
-      <w:r>
-        <w:rPr>
-          <w:rFonts w:ascii="Times New Roman" w:hAnsi="Times New Roman"/>
-          <w:sz w:val="24"/>
-          <w:szCs w:val="24"/>
-        </w:rPr>
-        <w:t xml:space="preserve">a) What if the girl counts from 1 to 10 b) What if the girl counts from 1 to 100 c) What if the girl counts from 1 to 1000 </w:t>
-      </w:r>
-    </w:p>
-    <w:p>
-      <w:pPr>
-        <w:spacing w:line="480" w:lineRule="auto"/>
-        <w:rPr>
-          <w:rFonts w:ascii="Times New Roman" w:hAnsi="Times New Roman"/>
-        </w:rPr>
-      </w:pPr>
+        </w:rPr>
+        <w:t xml:space="preserve"> will she stop?</w:t>
+      </w:r>
     </w:p>
     <w:sectPr>
       <w:pgSz w:w="12240" w:h="15840"/>

</xml_diff>

<commit_message>
Insight for the third problem with finger counting.
</commit_message>
<xml_diff>
--- a/ProblemSolving/Ceres_Joshua_ProblemSolving.docx
+++ b/ProblemSolving/Ceres_Joshua_ProblemSolving.docx
@@ -534,16 +534,16 @@
         <w:rPr>
           <w:rFonts w:ascii="Times New Roman" w:hAnsi="Times New Roman"/>
         </w:rPr>
-        <w:t>The girl is counting on her left hand and if she continues t count like this on what finger</w:t>
+        <w:t>The girl is counting on her left hand and if she continues t count like this on what finger will she stop?</w:t>
+      </w:r>
+      <w:r>
+        <w:rPr>
+          <w:rFonts w:ascii="Times New Roman" w:hAnsi="Times New Roman"/>
+        </w:rPr>
+        <w:t xml:space="preserve"> The little girl would not stop counting if she continued in this manner.</w:t>
       </w:r>
       <w:bookmarkStart w:id="0" w:name="_GoBack"/>
       <w:bookmarkEnd w:id="0"/>
-      <w:r>
-        <w:rPr>
-          <w:rFonts w:ascii="Times New Roman" w:hAnsi="Times New Roman"/>
-        </w:rPr>
-        <w:t xml:space="preserve"> will she stop?</w:t>
-      </w:r>
     </w:p>
     <w:sectPr>
       <w:pgSz w:w="12240" w:h="15840"/>

</xml_diff>

<commit_message>
Overal goal for problem 3 finger counting.
</commit_message>
<xml_diff>
--- a/ProblemSolving/Ceres_Joshua_ProblemSolving.docx
+++ b/ProblemSolving/Ceres_Joshua_ProblemSolving.docx
@@ -541,6 +541,12 @@
           <w:rFonts w:ascii="Times New Roman" w:hAnsi="Times New Roman"/>
         </w:rPr>
         <w:t xml:space="preserve"> The little girl would not stop counting if she continued in this manner.</w:t>
+      </w:r>
+      <w:r>
+        <w:rPr>
+          <w:rFonts w:ascii="Times New Roman" w:hAnsi="Times New Roman"/>
+        </w:rPr>
+        <w:t xml:space="preserve"> Overall goal is to figure out what finger she will stop on.</w:t>
       </w:r>
       <w:bookmarkStart w:id="0" w:name="_GoBack"/>
       <w:bookmarkEnd w:id="0"/>

</xml_diff>

<commit_message>
Constraints for problem 3 finger counting.
</commit_message>
<xml_diff>
--- a/ProblemSolving/Ceres_Joshua_ProblemSolving.docx
+++ b/ProblemSolving/Ceres_Joshua_ProblemSolving.docx
@@ -202,43 +202,7 @@
           <w:sz w:val="24"/>
           <w:szCs w:val="24"/>
         </w:rPr>
-        <w:t xml:space="preserve"> If it was </w:t>
-      </w:r>
-      <w:proofErr w:type="gramStart"/>
-      <w:r>
-        <w:rPr>
-          <w:rFonts w:ascii="Times New Roman" w:hAnsi="Times New Roman"/>
-          <w:sz w:val="24"/>
-          <w:szCs w:val="24"/>
-        </w:rPr>
-        <w:t>me</w:t>
-      </w:r>
-      <w:proofErr w:type="gramEnd"/>
-      <w:r>
-        <w:rPr>
-          <w:rFonts w:ascii="Times New Roman" w:hAnsi="Times New Roman"/>
-          <w:sz w:val="24"/>
-          <w:szCs w:val="24"/>
-        </w:rPr>
-        <w:t xml:space="preserve"> I would try to take at least two or three at once. It would require </w:t>
-      </w:r>
-      <w:proofErr w:type="gramStart"/>
-      <w:r>
-        <w:rPr>
-          <w:rFonts w:ascii="Times New Roman" w:hAnsi="Times New Roman"/>
-          <w:sz w:val="24"/>
-          <w:szCs w:val="24"/>
-        </w:rPr>
-        <w:t>less</w:t>
-      </w:r>
-      <w:proofErr w:type="gramEnd"/>
-      <w:r>
-        <w:rPr>
-          <w:rFonts w:ascii="Times New Roman" w:hAnsi="Times New Roman"/>
-          <w:sz w:val="24"/>
-          <w:szCs w:val="24"/>
-        </w:rPr>
-        <w:t xml:space="preserve"> trips and save time. I diagnosed a good resolution in my second sentence of this paragraph. If the </w:t>
+        <w:t xml:space="preserve"> If it was me I would try to take at least two or three at once. It would require less trips and save time. I diagnosed a good resolution in my second sentence of this paragraph. If the </w:t>
       </w:r>
       <w:r>
         <w:rPr>
@@ -296,25 +260,7 @@
           <w:sz w:val="24"/>
           <w:szCs w:val="24"/>
         </w:rPr>
-        <w:t xml:space="preserve">There are 20 socks in a drawer: 5 pairs of black socks, 3 pairs of brown and 2 pairs of white. You select the socks in the dark and can check them only after a selection has been made. What is the smallest number of socks you need to select to guarantee getting the </w:t>
-      </w:r>
-      <w:proofErr w:type="gramStart"/>
-      <w:r>
-        <w:rPr>
-          <w:rFonts w:ascii="Times New Roman" w:hAnsi="Times New Roman"/>
-          <w:sz w:val="24"/>
-          <w:szCs w:val="24"/>
-        </w:rPr>
-        <w:t>following:</w:t>
-      </w:r>
-      <w:proofErr w:type="gramEnd"/>
-      <w:r>
-        <w:rPr>
-          <w:rFonts w:ascii="Times New Roman" w:hAnsi="Times New Roman"/>
-          <w:sz w:val="24"/>
-          <w:szCs w:val="24"/>
-        </w:rPr>
-        <w:t xml:space="preserve"> </w:t>
+        <w:t xml:space="preserve">There are 20 socks in a drawer: 5 pairs of black socks, 3 pairs of brown and 2 pairs of white. You select the socks in the dark and can check them only after a selection has been made. What is the smallest number of socks you need to select to guarantee getting the following: </w:t>
       </w:r>
     </w:p>
     <w:p>
@@ -397,25 +343,7 @@
           <w:sz w:val="24"/>
           <w:szCs w:val="24"/>
         </w:rPr>
-        <w:t xml:space="preserve"> Its possible to get all three colors in a smaller selection of socks but to guarantee results</w:t>
-      </w:r>
-      <w:proofErr w:type="gramStart"/>
-      <w:r>
-        <w:rPr>
-          <w:rFonts w:ascii="Times New Roman" w:hAnsi="Times New Roman"/>
-          <w:sz w:val="24"/>
-          <w:szCs w:val="24"/>
-        </w:rPr>
-        <w:t>;</w:t>
-      </w:r>
-      <w:proofErr w:type="gramEnd"/>
-      <w:r>
-        <w:rPr>
-          <w:rFonts w:ascii="Times New Roman" w:hAnsi="Times New Roman"/>
-          <w:sz w:val="24"/>
-          <w:szCs w:val="24"/>
-        </w:rPr>
-        <w:t xml:space="preserve"> then you would have to gather all 20 socks.</w:t>
+        <w:t xml:space="preserve"> Its possible to get all three colors in a smaller selection of socks but to guarantee results; then you would have to gather all 20 socks.</w:t>
       </w:r>
       <w:r>
         <w:rPr>
@@ -547,6 +475,12 @@
           <w:rFonts w:ascii="Times New Roman" w:hAnsi="Times New Roman"/>
         </w:rPr>
         <w:t xml:space="preserve"> Overall goal is to figure out what finger she will stop on.</w:t>
+      </w:r>
+      <w:r>
+        <w:rPr>
+          <w:rFonts w:ascii="Times New Roman" w:hAnsi="Times New Roman"/>
+        </w:rPr>
+        <w:t xml:space="preserve"> She is only counting on one hand and she does not have a definitive number she is counting too.</w:t>
       </w:r>
       <w:bookmarkStart w:id="0" w:name="_GoBack"/>
       <w:bookmarkEnd w:id="0"/>

</xml_diff>

<commit_message>
Sub goals for problem 3 finger counting.
</commit_message>
<xml_diff>
--- a/ProblemSolving/Ceres_Joshua_ProblemSolving.docx
+++ b/ProblemSolving/Ceres_Joshua_ProblemSolving.docx
@@ -202,7 +202,43 @@
           <w:sz w:val="24"/>
           <w:szCs w:val="24"/>
         </w:rPr>
-        <w:t xml:space="preserve"> If it was me I would try to take at least two or three at once. It would require less trips and save time. I diagnosed a good resolution in my second sentence of this paragraph. If the </w:t>
+        <w:t xml:space="preserve"> If it was </w:t>
+      </w:r>
+      <w:proofErr w:type="gramStart"/>
+      <w:r>
+        <w:rPr>
+          <w:rFonts w:ascii="Times New Roman" w:hAnsi="Times New Roman"/>
+          <w:sz w:val="24"/>
+          <w:szCs w:val="24"/>
+        </w:rPr>
+        <w:t>me</w:t>
+      </w:r>
+      <w:proofErr w:type="gramEnd"/>
+      <w:r>
+        <w:rPr>
+          <w:rFonts w:ascii="Times New Roman" w:hAnsi="Times New Roman"/>
+          <w:sz w:val="24"/>
+          <w:szCs w:val="24"/>
+        </w:rPr>
+        <w:t xml:space="preserve"> I would try to take at least two or three at once. It would require </w:t>
+      </w:r>
+      <w:proofErr w:type="gramStart"/>
+      <w:r>
+        <w:rPr>
+          <w:rFonts w:ascii="Times New Roman" w:hAnsi="Times New Roman"/>
+          <w:sz w:val="24"/>
+          <w:szCs w:val="24"/>
+        </w:rPr>
+        <w:t>less</w:t>
+      </w:r>
+      <w:proofErr w:type="gramEnd"/>
+      <w:r>
+        <w:rPr>
+          <w:rFonts w:ascii="Times New Roman" w:hAnsi="Times New Roman"/>
+          <w:sz w:val="24"/>
+          <w:szCs w:val="24"/>
+        </w:rPr>
+        <w:t xml:space="preserve"> trips and save time. I diagnosed a good resolution in my second sentence of this paragraph. If the </w:t>
       </w:r>
       <w:r>
         <w:rPr>
@@ -260,7 +296,25 @@
           <w:sz w:val="24"/>
           <w:szCs w:val="24"/>
         </w:rPr>
-        <w:t xml:space="preserve">There are 20 socks in a drawer: 5 pairs of black socks, 3 pairs of brown and 2 pairs of white. You select the socks in the dark and can check them only after a selection has been made. What is the smallest number of socks you need to select to guarantee getting the following: </w:t>
+        <w:t xml:space="preserve">There are 20 socks in a drawer: 5 pairs of black socks, 3 pairs of brown and 2 pairs of white. You select the socks in the dark and can check them only after a selection has been made. What is the smallest number of socks you need to select to guarantee getting the </w:t>
+      </w:r>
+      <w:proofErr w:type="gramStart"/>
+      <w:r>
+        <w:rPr>
+          <w:rFonts w:ascii="Times New Roman" w:hAnsi="Times New Roman"/>
+          <w:sz w:val="24"/>
+          <w:szCs w:val="24"/>
+        </w:rPr>
+        <w:t>following:</w:t>
+      </w:r>
+      <w:proofErr w:type="gramEnd"/>
+      <w:r>
+        <w:rPr>
+          <w:rFonts w:ascii="Times New Roman" w:hAnsi="Times New Roman"/>
+          <w:sz w:val="24"/>
+          <w:szCs w:val="24"/>
+        </w:rPr>
+        <w:t xml:space="preserve"> </w:t>
       </w:r>
     </w:p>
     <w:p>
@@ -343,7 +397,25 @@
           <w:sz w:val="24"/>
           <w:szCs w:val="24"/>
         </w:rPr>
-        <w:t xml:space="preserve"> Its possible to get all three colors in a smaller selection of socks but to guarantee results; then you would have to gather all 20 socks.</w:t>
+        <w:t xml:space="preserve"> Its possible to get all three colors in a smaller selection of socks but to guarantee results</w:t>
+      </w:r>
+      <w:proofErr w:type="gramStart"/>
+      <w:r>
+        <w:rPr>
+          <w:rFonts w:ascii="Times New Roman" w:hAnsi="Times New Roman"/>
+          <w:sz w:val="24"/>
+          <w:szCs w:val="24"/>
+        </w:rPr>
+        <w:t>;</w:t>
+      </w:r>
+      <w:proofErr w:type="gramEnd"/>
+      <w:r>
+        <w:rPr>
+          <w:rFonts w:ascii="Times New Roman" w:hAnsi="Times New Roman"/>
+          <w:sz w:val="24"/>
+          <w:szCs w:val="24"/>
+        </w:rPr>
+        <w:t xml:space="preserve"> then you would have to gather all 20 socks.</w:t>
       </w:r>
       <w:r>
         <w:rPr>
@@ -481,6 +553,12 @@
           <w:rFonts w:ascii="Times New Roman" w:hAnsi="Times New Roman"/>
         </w:rPr>
         <w:t xml:space="preserve"> She is only counting on one hand and she does not have a definitive number she is counting too.</w:t>
+      </w:r>
+      <w:r>
+        <w:rPr>
+          <w:rFonts w:ascii="Times New Roman" w:hAnsi="Times New Roman"/>
+        </w:rPr>
+        <w:t xml:space="preserve"> Sub goal are counting to 10, counting to 100, and counting to 1000, then figuring out what finger she stops on.</w:t>
       </w:r>
       <w:bookmarkStart w:id="0" w:name="_GoBack"/>
       <w:bookmarkEnd w:id="0"/>

</xml_diff>

<commit_message>
Possible solutions for sub goals for problem 3 finger counting
</commit_message>
<xml_diff>
--- a/ProblemSolving/Ceres_Joshua_ProblemSolving.docx
+++ b/ProblemSolving/Ceres_Joshua_ProblemSolving.docx
@@ -558,10 +558,42 @@
         <w:rPr>
           <w:rFonts w:ascii="Times New Roman" w:hAnsi="Times New Roman"/>
         </w:rPr>
-        <w:t xml:space="preserve"> Sub goal are counting to 10, counting to 100, and counting to 1000, then figuring out what finger she stops on.</w:t>
+        <w:t xml:space="preserve"> Sub goal</w:t>
+      </w:r>
+      <w:r>
+        <w:rPr>
+          <w:rFonts w:ascii="Times New Roman" w:hAnsi="Times New Roman"/>
+        </w:rPr>
+        <w:t>s</w:t>
       </w:r>
       <w:bookmarkStart w:id="0" w:name="_GoBack"/>
       <w:bookmarkEnd w:id="0"/>
+      <w:r>
+        <w:rPr>
+          <w:rFonts w:ascii="Times New Roman" w:hAnsi="Times New Roman"/>
+        </w:rPr>
+        <w:t xml:space="preserve"> are counting to 10, counting to 100, and counting to 1000, </w:t>
+      </w:r>
+      <w:proofErr w:type="gramStart"/>
+      <w:r>
+        <w:rPr>
+          <w:rFonts w:ascii="Times New Roman" w:hAnsi="Times New Roman"/>
+        </w:rPr>
+        <w:t>then</w:t>
+      </w:r>
+      <w:proofErr w:type="gramEnd"/>
+      <w:r>
+        <w:rPr>
+          <w:rFonts w:ascii="Times New Roman" w:hAnsi="Times New Roman"/>
+        </w:rPr>
+        <w:t xml:space="preserve"> figuring out what finger she stops on.</w:t>
+      </w:r>
+      <w:r>
+        <w:rPr>
+          <w:rFonts w:ascii="Times New Roman" w:hAnsi="Times New Roman"/>
+        </w:rPr>
+        <w:t xml:space="preserve"> Possible solutions for sub goals are counting to ten then counting to on hundred and find out what fingers you stop on.</w:t>
+      </w:r>
     </w:p>
     <w:sectPr>
       <w:pgSz w:w="12240" w:h="15840"/>

</xml_diff>

<commit_message>
Effectiveness of soulutions for sub goals of problem 3 finger counting.
</commit_message>
<xml_diff>
--- a/ProblemSolving/Ceres_Joshua_ProblemSolving.docx
+++ b/ProblemSolving/Ceres_Joshua_ProblemSolving.docx
@@ -566,34 +566,40 @@
         </w:rPr>
         <w:t>s</w:t>
       </w:r>
+      <w:r>
+        <w:rPr>
+          <w:rFonts w:ascii="Times New Roman" w:hAnsi="Times New Roman"/>
+        </w:rPr>
+        <w:t xml:space="preserve"> are counting to 10, counting to 100, and counting to 1000, </w:t>
+      </w:r>
+      <w:proofErr w:type="gramStart"/>
+      <w:r>
+        <w:rPr>
+          <w:rFonts w:ascii="Times New Roman" w:hAnsi="Times New Roman"/>
+        </w:rPr>
+        <w:t>then</w:t>
+      </w:r>
+      <w:proofErr w:type="gramEnd"/>
+      <w:r>
+        <w:rPr>
+          <w:rFonts w:ascii="Times New Roman" w:hAnsi="Times New Roman"/>
+        </w:rPr>
+        <w:t xml:space="preserve"> figuring out what finger she stops on.</w:t>
+      </w:r>
+      <w:r>
+        <w:rPr>
+          <w:rFonts w:ascii="Times New Roman" w:hAnsi="Times New Roman"/>
+        </w:rPr>
+        <w:t xml:space="preserve"> Possible solutions for sub goals are counting to ten then counting to on hundred and find out what fingers you stop on.</w:t>
+      </w:r>
+      <w:r>
+        <w:rPr>
+          <w:rFonts w:ascii="Times New Roman" w:hAnsi="Times New Roman"/>
+        </w:rPr>
+        <w:t xml:space="preserve"> The solution meets the goal and they will work for all soultions.</w:t>
+      </w:r>
       <w:bookmarkStart w:id="0" w:name="_GoBack"/>
       <w:bookmarkEnd w:id="0"/>
-      <w:r>
-        <w:rPr>
-          <w:rFonts w:ascii="Times New Roman" w:hAnsi="Times New Roman"/>
-        </w:rPr>
-        <w:t xml:space="preserve"> are counting to 10, counting to 100, and counting to 1000, </w:t>
-      </w:r>
-      <w:proofErr w:type="gramStart"/>
-      <w:r>
-        <w:rPr>
-          <w:rFonts w:ascii="Times New Roman" w:hAnsi="Times New Roman"/>
-        </w:rPr>
-        <w:t>then</w:t>
-      </w:r>
-      <w:proofErr w:type="gramEnd"/>
-      <w:r>
-        <w:rPr>
-          <w:rFonts w:ascii="Times New Roman" w:hAnsi="Times New Roman"/>
-        </w:rPr>
-        <w:t xml:space="preserve"> figuring out what finger she stops on.</w:t>
-      </w:r>
-      <w:r>
-        <w:rPr>
-          <w:rFonts w:ascii="Times New Roman" w:hAnsi="Times New Roman"/>
-        </w:rPr>
-        <w:t xml:space="preserve"> Possible solutions for sub goals are counting to ten then counting to on hundred and find out what fingers you stop on.</w:t>
-      </w:r>
     </w:p>
     <w:sectPr>
       <w:pgSz w:w="12240" w:h="15840"/>

</xml_diff>

<commit_message>
Soultion explained for problem 3 finger counting.
</commit_message>
<xml_diff>
--- a/ProblemSolving/Ceres_Joshua_ProblemSolving.docx
+++ b/ProblemSolving/Ceres_Joshua_ProblemSolving.docx
@@ -146,15 +146,7 @@
           <w:sz w:val="24"/>
           <w:szCs w:val="24"/>
         </w:rPr>
-        <w:t xml:space="preserve">. </w:t>
-      </w:r>
-      <w:r>
-        <w:rPr>
-          <w:rFonts w:ascii="Times New Roman" w:hAnsi="Times New Roman"/>
-          <w:sz w:val="24"/>
-          <w:szCs w:val="24"/>
-        </w:rPr>
-        <w:t>The man only has room for one animal or bag of seed.</w:t>
+        <w:t>. The man only has room for one animal or bag of seed.</w:t>
       </w:r>
       <w:r>
         <w:rPr>
@@ -534,7 +526,19 @@
         <w:rPr>
           <w:rFonts w:ascii="Times New Roman" w:hAnsi="Times New Roman"/>
         </w:rPr>
-        <w:t>The girl is counting on her left hand and if she continues t count like this on what finger will she stop?</w:t>
+        <w:t>The girl is counting on her left hand and if she continues t</w:t>
+      </w:r>
+      <w:r>
+        <w:rPr>
+          <w:rFonts w:ascii="Times New Roman" w:hAnsi="Times New Roman"/>
+        </w:rPr>
+        <w:t>o</w:t>
+      </w:r>
+      <w:r>
+        <w:rPr>
+          <w:rFonts w:ascii="Times New Roman" w:hAnsi="Times New Roman"/>
+        </w:rPr>
+        <w:t xml:space="preserve"> count like this on what finger will she stop?</w:t>
       </w:r>
       <w:r>
         <w:rPr>
@@ -596,10 +600,60 @@
         <w:rPr>
           <w:rFonts w:ascii="Times New Roman" w:hAnsi="Times New Roman"/>
         </w:rPr>
-        <w:t xml:space="preserve"> The solution meets the goal and they will work for all soultions.</w:t>
+        <w:t xml:space="preserve"> The solution meets the goal and they will work for all </w:t>
+      </w:r>
+      <w:r>
+        <w:rPr>
+          <w:rFonts w:ascii="Times New Roman" w:hAnsi="Times New Roman"/>
+        </w:rPr>
+        <w:t>solutions</w:t>
+      </w:r>
+      <w:r>
+        <w:rPr>
+          <w:rFonts w:ascii="Times New Roman" w:hAnsi="Times New Roman"/>
+        </w:rPr>
+        <w:t>.</w:t>
+      </w:r>
+      <w:r>
+        <w:rPr>
+          <w:rFonts w:ascii="Times New Roman" w:hAnsi="Times New Roman"/>
+        </w:rPr>
+        <w:t xml:space="preserve">  </w:t>
+      </w:r>
+      <w:r>
+        <w:rPr>
+          <w:rFonts w:ascii="Times New Roman" w:hAnsi="Times New Roman"/>
+        </w:rPr>
+        <w:t>If you count to 10 you stop on your pointer (first) finger. If you count to one hundred then you stop on your ring finger</w:t>
+      </w:r>
+      <w:r>
+        <w:rPr>
+          <w:rFonts w:ascii="Times New Roman" w:hAnsi="Times New Roman"/>
+        </w:rPr>
+        <w:t xml:space="preserve"> and the same result if you count to one thousand</w:t>
       </w:r>
       <w:bookmarkStart w:id="0" w:name="_GoBack"/>
       <w:bookmarkEnd w:id="0"/>
+      <w:r>
+        <w:rPr>
+          <w:rFonts w:ascii="Times New Roman" w:hAnsi="Times New Roman"/>
+        </w:rPr>
+        <w:t xml:space="preserve">. A) </w:t>
+      </w:r>
+      <w:proofErr w:type="gramStart"/>
+      <w:r>
+        <w:rPr>
+          <w:rFonts w:ascii="Times New Roman" w:hAnsi="Times New Roman"/>
+        </w:rPr>
+        <w:t>Pointer(</w:t>
+      </w:r>
+      <w:proofErr w:type="gramEnd"/>
+      <w:r>
+        <w:rPr>
+          <w:rFonts w:ascii="Times New Roman" w:hAnsi="Times New Roman"/>
+        </w:rPr>
+        <w:t xml:space="preserve">First) finger B) Ring Finger C) Ring finger. </w:t>
+      </w:r>
     </w:p>
     <w:sectPr>
       <w:pgSz w:w="12240" w:h="15840"/>

</xml_diff>

<commit_message>
Steps I took to solve the problem in detail.
</commit_message>
<xml_diff>
--- a/ProblemSolving/Ceres_Joshua_ProblemSolving.docx
+++ b/ProblemSolving/Ceres_Joshua_ProblemSolving.docx
@@ -632,28 +632,48 @@
         </w:rPr>
         <w:t xml:space="preserve"> and the same result if you count to one thousand</w:t>
       </w:r>
+      <w:r>
+        <w:rPr>
+          <w:rFonts w:ascii="Times New Roman" w:hAnsi="Times New Roman"/>
+        </w:rPr>
+        <w:t xml:space="preserve">. A) </w:t>
+      </w:r>
+      <w:proofErr w:type="gramStart"/>
+      <w:r>
+        <w:rPr>
+          <w:rFonts w:ascii="Times New Roman" w:hAnsi="Times New Roman"/>
+        </w:rPr>
+        <w:t>Pointer(</w:t>
+      </w:r>
+      <w:proofErr w:type="gramEnd"/>
+      <w:r>
+        <w:rPr>
+          <w:rFonts w:ascii="Times New Roman" w:hAnsi="Times New Roman"/>
+        </w:rPr>
+        <w:t xml:space="preserve">First) finger B) Ring Finger C) Ring finger. </w:t>
+      </w:r>
+      <w:r>
+        <w:rPr>
+          <w:rFonts w:ascii="Times New Roman" w:hAnsi="Times New Roman"/>
+        </w:rPr>
+        <w:t xml:space="preserve">I counter to 10 then one hundred and cam to the conclusion that you always stop at 10 no matter what on your </w:t>
+      </w:r>
+      <w:proofErr w:type="gramStart"/>
+      <w:r>
+        <w:rPr>
+          <w:rFonts w:ascii="Times New Roman" w:hAnsi="Times New Roman"/>
+        </w:rPr>
+        <w:t>Pointer(</w:t>
+      </w:r>
+      <w:proofErr w:type="gramEnd"/>
+      <w:r>
+        <w:rPr>
+          <w:rFonts w:ascii="Times New Roman" w:hAnsi="Times New Roman"/>
+        </w:rPr>
+        <w:t>First Finger): whether, it be 10-110-210-310 etc.</w:t>
+      </w:r>
       <w:bookmarkStart w:id="0" w:name="_GoBack"/>
       <w:bookmarkEnd w:id="0"/>
-      <w:r>
-        <w:rPr>
-          <w:rFonts w:ascii="Times New Roman" w:hAnsi="Times New Roman"/>
-        </w:rPr>
-        <w:t xml:space="preserve">. A) </w:t>
-      </w:r>
-      <w:proofErr w:type="gramStart"/>
-      <w:r>
-        <w:rPr>
-          <w:rFonts w:ascii="Times New Roman" w:hAnsi="Times New Roman"/>
-        </w:rPr>
-        <w:t>Pointer(</w:t>
-      </w:r>
-      <w:proofErr w:type="gramEnd"/>
-      <w:r>
-        <w:rPr>
-          <w:rFonts w:ascii="Times New Roman" w:hAnsi="Times New Roman"/>
-        </w:rPr>
-        <w:t xml:space="preserve">First) finger B) Ring Finger C) Ring finger. </w:t>
-      </w:r>
     </w:p>
     <w:sectPr>
       <w:pgSz w:w="12240" w:h="15840"/>

</xml_diff>

<commit_message>
Updated steps I took to solve the problem.
</commit_message>
<xml_diff>
--- a/ProblemSolving/Ceres_Joshua_ProblemSolving.docx
+++ b/ProblemSolving/Ceres_Joshua_ProblemSolving.docx
@@ -671,6 +671,25 @@
           <w:rFonts w:ascii="Times New Roman" w:hAnsi="Times New Roman"/>
         </w:rPr>
         <w:t>First Finger): whether, it be 10-110-210-310 etc.</w:t>
+      </w:r>
+      <w:r>
+        <w:rPr>
+          <w:rFonts w:ascii="Times New Roman" w:hAnsi="Times New Roman"/>
+        </w:rPr>
+        <w:t xml:space="preserve"> If you count to one hundred you always hit the 100</w:t>
+      </w:r>
+      <w:r>
+        <w:rPr>
+          <w:rFonts w:ascii="Times New Roman" w:hAnsi="Times New Roman"/>
+          <w:vertAlign w:val="superscript"/>
+        </w:rPr>
+        <w:t>th</w:t>
+      </w:r>
+      <w:r>
+        <w:rPr>
+          <w:rFonts w:ascii="Times New Roman" w:hAnsi="Times New Roman"/>
+        </w:rPr>
+        <w:t xml:space="preserve"> number on your ring finger: whether, it be 100-200-500-1,000 etc.</w:t>
       </w:r>
       <w:bookmarkStart w:id="0" w:name="_GoBack"/>
       <w:bookmarkEnd w:id="0"/>

</xml_diff>